<commit_message>
/ issue #120: PROCEDURE [inline]
</commit_message>
<xml_diff>
--- a/Docu/Ofront+ features.docx
+++ b/Docu/Ofront+ features.docx
@@ -61,13 +61,13 @@
         </w:rPr>
         <w:br/>
       </w:r>
-      <w:bookmarkStart w:id="0" w:name="_MON_959425956"/>
-      <w:bookmarkStart w:id="1" w:name="_MON_960020941"/>
-      <w:bookmarkStart w:id="2" w:name="_MON_960809493"/>
+      <w:bookmarkStart w:id="0" w:name="_MON_960020941"/>
+      <w:bookmarkStart w:id="1" w:name="_MON_960809493"/>
+      <w:bookmarkStart w:id="2" w:name="_MON_959425866"/>
       <w:bookmarkEnd w:id="0"/>
       <w:bookmarkEnd w:id="1"/>
       <w:bookmarkEnd w:id="2"/>
-      <w:bookmarkStart w:id="3" w:name="_MON_959425866"/>
+      <w:bookmarkStart w:id="3" w:name="_MON_959425956"/>
       <w:bookmarkEnd w:id="3"/>
       <w:r>
         <w:rPr>
@@ -99,7 +99,7 @@
           <v:shape id="_x0000_i1025" type="#_x0000_t75" style="width:369.6pt;height:2.4pt" o:ole="" fillcolor="window">
             <v:imagedata r:id="rId7" o:title=""/>
           </v:shape>
-          <o:OLEObject Type="Embed" ProgID="Word.Picture.8" ShapeID="_x0000_i1025" DrawAspect="Content" ObjectID="_1732502983" r:id="rId8"/>
+          <o:OLEObject Type="Embed" ProgID="Word.Picture.8" ShapeID="_x0000_i1025" DrawAspect="Content" ObjectID="_1733454564" r:id="rId8"/>
         </w:object>
       </w:r>
       <w:r>
@@ -359,12 +359,37 @@
           <w:lang w:val="en-US" w:eastAsia="de-DE"/>
         </w:rPr>
         <w:lastRenderedPageBreak/>
-        <w:t>SYSTEM tags</w:t>
+        <w:t xml:space="preserve">SYSTEM </w:t>
+      </w:r>
+      <w:r>
+        <w:rPr>
+          <w:rFonts w:ascii="Times" w:hAnsi="Times"/>
+          <w:b/>
+          <w:snapToGrid w:val="0"/>
+          <w:sz w:val="40"/>
+          <w:lang w:val="en-US" w:eastAsia="de-DE"/>
+        </w:rPr>
+        <w:t>fl</w:t>
+      </w:r>
+      <w:r>
+        <w:rPr>
+          <w:rFonts w:ascii="Times" w:hAnsi="Times"/>
+          <w:b/>
+          <w:snapToGrid w:val="0"/>
+          <w:sz w:val="40"/>
+          <w:lang w:val="en-US" w:eastAsia="de-DE"/>
+        </w:rPr>
+        <w:t>ags</w:t>
       </w:r>
     </w:p>
     <w:p>
       <w:pPr>
         <w:pStyle w:val="1"/>
+        <w:numPr>
+          <w:ilvl w:val="0"/>
+          <w:numId w:val="0"/>
+        </w:numPr>
+        <w:ind w:left="432" w:hanging="432"/>
       </w:pPr>
       <w:bookmarkStart w:id="4" w:name="_Toc426188327"/>
       <w:r>
@@ -697,6 +722,11 @@
     <w:p>
       <w:pPr>
         <w:pStyle w:val="1"/>
+        <w:numPr>
+          <w:ilvl w:val="0"/>
+          <w:numId w:val="0"/>
+        </w:numPr>
+        <w:ind w:left="432" w:hanging="432"/>
         <w:rPr>
           <w:lang w:val="ru-RU"/>
         </w:rPr>
@@ -839,6 +869,11 @@
     <w:p>
       <w:pPr>
         <w:pStyle w:val="1"/>
+        <w:numPr>
+          <w:ilvl w:val="0"/>
+          <w:numId w:val="0"/>
+        </w:numPr>
+        <w:ind w:left="432" w:hanging="432"/>
         <w:rPr>
           <w:lang w:val="ru-RU"/>
         </w:rPr>
@@ -891,6 +926,582 @@
           <w:lang w:val="en-US"/>
         </w:rPr>
         <w:t>).</w:t>
+      </w:r>
+    </w:p>
+    <w:p>
+      <w:pPr>
+        <w:pStyle w:val="1"/>
+        <w:numPr>
+          <w:ilvl w:val="0"/>
+          <w:numId w:val="0"/>
+        </w:numPr>
+        <w:ind w:left="432" w:hanging="432"/>
+        <w:rPr>
+          <w:lang w:val="en-US"/>
+        </w:rPr>
+      </w:pPr>
+    </w:p>
+    <w:p>
+      <w:pPr>
+        <w:pStyle w:val="1"/>
+        <w:numPr>
+          <w:ilvl w:val="0"/>
+          <w:numId w:val="0"/>
+        </w:numPr>
+        <w:ind w:left="432" w:hanging="432"/>
+        <w:rPr>
+          <w:lang w:val="ru-RU"/>
+        </w:rPr>
+      </w:pPr>
+      <w:r>
+        <w:rPr>
+          <w:lang w:val="en-US"/>
+        </w:rPr>
+        <w:t>PROCEDURE [</w:t>
+      </w:r>
+      <w:proofErr w:type="spellStart"/>
+      <w:r>
+        <w:rPr>
+          <w:lang w:val="en-US"/>
+        </w:rPr>
+        <w:t>ccall</w:t>
+      </w:r>
+      <w:proofErr w:type="spellEnd"/>
+      <w:r>
+        <w:rPr>
+          <w:lang w:val="en-US"/>
+        </w:rPr>
+        <w:t>]</w:t>
+      </w:r>
+    </w:p>
+    <w:p>
+      <w:pPr>
+        <w:numPr>
+          <w:ilvl w:val="0"/>
+          <w:numId w:val="5"/>
+        </w:numPr>
+        <w:tabs>
+          <w:tab w:val="clear" w:pos="720"/>
+          <w:tab w:val="num" w:pos="851"/>
+        </w:tabs>
+        <w:spacing w:before="120"/>
+        <w:ind w:left="851" w:hanging="284"/>
+        <w:jc w:val="both"/>
+        <w:outlineLvl w:val="0"/>
+        <w:rPr>
+          <w:lang w:val="en-US"/>
+        </w:rPr>
+      </w:pPr>
+      <w:r>
+        <w:rPr>
+          <w:lang w:val="en-US"/>
+        </w:rPr>
+        <w:t xml:space="preserve">The </w:t>
+      </w:r>
+      <w:proofErr w:type="spellStart"/>
+      <w:r>
+        <w:rPr>
+          <w:lang w:val="en-US"/>
+        </w:rPr>
+        <w:t>cdecl</w:t>
+      </w:r>
+      <w:proofErr w:type="spellEnd"/>
+      <w:r>
+        <w:rPr>
+          <w:lang w:val="en-US"/>
+        </w:rPr>
+        <w:t xml:space="preserve"> (which stands for C declaration) is a calling convention for the C programming language and is used by many C compilers</w:t>
+      </w:r>
+      <w:r>
+        <w:rPr>
+          <w:lang w:val="en-US"/>
+        </w:rPr>
+        <w:t>.</w:t>
+      </w:r>
+    </w:p>
+    <w:p>
+      <w:pPr>
+        <w:numPr>
+          <w:ilvl w:val="0"/>
+          <w:numId w:val="5"/>
+        </w:numPr>
+        <w:tabs>
+          <w:tab w:val="clear" w:pos="720"/>
+          <w:tab w:val="num" w:pos="851"/>
+        </w:tabs>
+        <w:spacing w:before="120"/>
+        <w:ind w:left="851" w:hanging="284"/>
+        <w:jc w:val="both"/>
+        <w:outlineLvl w:val="0"/>
+        <w:rPr>
+          <w:lang w:val="en-US"/>
+        </w:rPr>
+      </w:pPr>
+      <w:r>
+        <w:rPr>
+          <w:lang w:val="en-US"/>
+        </w:rPr>
+        <w:t xml:space="preserve">In </w:t>
+      </w:r>
+      <w:proofErr w:type="spellStart"/>
+      <w:r>
+        <w:rPr>
+          <w:lang w:val="en-US"/>
+        </w:rPr>
+        <w:t>cdecl</w:t>
+      </w:r>
+      <w:proofErr w:type="spellEnd"/>
+      <w:r>
+        <w:rPr>
+          <w:lang w:val="en-US"/>
+        </w:rPr>
+        <w:t>, function arguments are pushed on the stack in the right-to-left order, i.e. the last argument is pushed first.</w:t>
+      </w:r>
+      <w:r>
+        <w:rPr>
+          <w:lang w:val="en-US"/>
+        </w:rPr>
+        <w:t xml:space="preserve"> </w:t>
+      </w:r>
+      <w:r>
+        <w:rPr>
+          <w:lang w:val="en-US"/>
+        </w:rPr>
+        <w:t>The caller cleans the stack after the function call returns.</w:t>
+      </w:r>
+    </w:p>
+    <w:p>
+      <w:pPr>
+        <w:numPr>
+          <w:ilvl w:val="0"/>
+          <w:numId w:val="5"/>
+        </w:numPr>
+        <w:tabs>
+          <w:tab w:val="clear" w:pos="720"/>
+          <w:tab w:val="num" w:pos="851"/>
+        </w:tabs>
+        <w:spacing w:before="120"/>
+        <w:ind w:left="851" w:hanging="284"/>
+        <w:jc w:val="both"/>
+        <w:outlineLvl w:val="0"/>
+        <w:rPr>
+          <w:lang w:val="en-US"/>
+        </w:rPr>
+      </w:pPr>
+      <w:proofErr w:type="spellStart"/>
+      <w:proofErr w:type="gramStart"/>
+      <w:r>
+        <w:rPr>
+          <w:lang w:val="en-US"/>
+        </w:rPr>
+        <w:t>cdecl</w:t>
+      </w:r>
+      <w:proofErr w:type="spellEnd"/>
+      <w:proofErr w:type="gramEnd"/>
+      <w:r>
+        <w:rPr>
+          <w:lang w:val="en-US"/>
+        </w:rPr>
+        <w:t xml:space="preserve"> is used by </w:t>
+      </w:r>
+      <w:proofErr w:type="spellStart"/>
+      <w:r>
+        <w:rPr>
+          <w:lang w:val="en-US"/>
+        </w:rPr>
+        <w:t>O</w:t>
+      </w:r>
+      <w:r>
+        <w:rPr>
+          <w:lang w:val="en-US"/>
+        </w:rPr>
+        <w:t>f</w:t>
+      </w:r>
+      <w:r>
+        <w:rPr>
+          <w:lang w:val="en-US"/>
+        </w:rPr>
+        <w:t>ront</w:t>
+      </w:r>
+      <w:proofErr w:type="spellEnd"/>
+      <w:r>
+        <w:rPr>
+          <w:lang w:val="en-US"/>
+        </w:rPr>
+        <w:t xml:space="preserve">+ as the default calling </w:t>
+      </w:r>
+      <w:r>
+        <w:rPr>
+          <w:lang w:val="en-US"/>
+        </w:rPr>
+        <w:t>convention</w:t>
+      </w:r>
+      <w:r>
+        <w:rPr>
+          <w:lang w:val="en-US"/>
+        </w:rPr>
+        <w:t>. That is, the presence of the system flag [</w:t>
+      </w:r>
+      <w:proofErr w:type="spellStart"/>
+      <w:r>
+        <w:rPr>
+          <w:lang w:val="en-US"/>
+        </w:rPr>
+        <w:t>ccall</w:t>
+      </w:r>
+      <w:proofErr w:type="spellEnd"/>
+      <w:r>
+        <w:rPr>
+          <w:lang w:val="en-US"/>
+        </w:rPr>
+        <w:t xml:space="preserve">] </w:t>
+      </w:r>
+      <w:r>
+        <w:rPr>
+          <w:lang w:val="en-US"/>
+        </w:rPr>
+        <w:t xml:space="preserve">and not specifying </w:t>
+      </w:r>
+      <w:r>
+        <w:rPr>
+          <w:lang w:val="en-US"/>
+        </w:rPr>
+        <w:t>a</w:t>
+      </w:r>
+      <w:r>
+        <w:rPr>
+          <w:lang w:val="en-US"/>
+        </w:rPr>
+        <w:t xml:space="preserve"> system flag</w:t>
+      </w:r>
+      <w:r>
+        <w:rPr>
+          <w:lang w:val="en-US"/>
+        </w:rPr>
+        <w:t xml:space="preserve"> </w:t>
+      </w:r>
+      <w:r>
+        <w:rPr>
+          <w:lang w:val="en-US"/>
+        </w:rPr>
+        <w:t>are equivalent.</w:t>
+      </w:r>
+    </w:p>
+    <w:p>
+      <w:pPr>
+        <w:pStyle w:val="1"/>
+        <w:numPr>
+          <w:ilvl w:val="0"/>
+          <w:numId w:val="0"/>
+        </w:numPr>
+        <w:ind w:left="432" w:hanging="432"/>
+        <w:rPr>
+          <w:lang w:val="en-US"/>
+        </w:rPr>
+      </w:pPr>
+      <w:r>
+        <w:rPr>
+          <w:lang w:val="en-US"/>
+        </w:rPr>
+        <w:t>PROCEDURE [</w:t>
+      </w:r>
+      <w:proofErr w:type="spellStart"/>
+      <w:r>
+        <w:rPr>
+          <w:lang w:val="en-US"/>
+        </w:rPr>
+        <w:t>stdcall</w:t>
+      </w:r>
+      <w:proofErr w:type="spellEnd"/>
+      <w:r>
+        <w:rPr>
+          <w:lang w:val="en-US"/>
+        </w:rPr>
+        <w:t>]</w:t>
+      </w:r>
+    </w:p>
+    <w:p>
+      <w:pPr>
+        <w:numPr>
+          <w:ilvl w:val="0"/>
+          <w:numId w:val="5"/>
+        </w:numPr>
+        <w:tabs>
+          <w:tab w:val="clear" w:pos="720"/>
+          <w:tab w:val="num" w:pos="851"/>
+        </w:tabs>
+        <w:spacing w:before="120"/>
+        <w:ind w:left="851" w:hanging="284"/>
+        <w:jc w:val="both"/>
+        <w:outlineLvl w:val="0"/>
+        <w:rPr>
+          <w:lang w:val="en-US"/>
+        </w:rPr>
+      </w:pPr>
+      <w:r>
+        <w:rPr>
+          <w:lang w:val="en-US"/>
+        </w:rPr>
+        <w:t xml:space="preserve">The </w:t>
+      </w:r>
+      <w:proofErr w:type="spellStart"/>
+      <w:r>
+        <w:rPr>
+          <w:lang w:val="en-US"/>
+        </w:rPr>
+        <w:t>stdcall</w:t>
+      </w:r>
+      <w:proofErr w:type="spellEnd"/>
+      <w:r>
+        <w:rPr>
+          <w:lang w:val="en-US"/>
+        </w:rPr>
+        <w:t xml:space="preserve"> calling convention is a variation on the Pascal calling convention in which the </w:t>
+      </w:r>
+      <w:proofErr w:type="spellStart"/>
+      <w:r>
+        <w:rPr>
+          <w:lang w:val="en-US"/>
+        </w:rPr>
+        <w:t>callee</w:t>
+      </w:r>
+      <w:proofErr w:type="spellEnd"/>
+      <w:r>
+        <w:rPr>
+          <w:lang w:val="en-US"/>
+        </w:rPr>
+        <w:t xml:space="preserve"> is responsible for cleaning up the stack, but the parameters are pushed onto the stack in right-to-left order, as in</w:t>
+      </w:r>
+      <w:r>
+        <w:rPr>
+          <w:lang w:val="en-US"/>
+        </w:rPr>
+        <w:t xml:space="preserve"> the _</w:t>
+      </w:r>
+      <w:proofErr w:type="spellStart"/>
+      <w:r>
+        <w:rPr>
+          <w:lang w:val="en-US"/>
+        </w:rPr>
+        <w:t>cdecl</w:t>
+      </w:r>
+      <w:proofErr w:type="spellEnd"/>
+      <w:r>
+        <w:rPr>
+          <w:lang w:val="en-US"/>
+        </w:rPr>
+        <w:t xml:space="preserve"> calling convention.</w:t>
+      </w:r>
+    </w:p>
+    <w:p>
+      <w:pPr>
+        <w:numPr>
+          <w:ilvl w:val="0"/>
+          <w:numId w:val="5"/>
+        </w:numPr>
+        <w:tabs>
+          <w:tab w:val="clear" w:pos="720"/>
+          <w:tab w:val="num" w:pos="851"/>
+        </w:tabs>
+        <w:spacing w:before="120"/>
+        <w:ind w:left="851" w:hanging="284"/>
+        <w:jc w:val="both"/>
+        <w:outlineLvl w:val="0"/>
+        <w:rPr>
+          <w:lang w:val="en-US"/>
+        </w:rPr>
+      </w:pPr>
+      <w:r>
+        <w:rPr>
+          <w:lang w:val="en-US"/>
+        </w:rPr>
+        <w:t xml:space="preserve">The </w:t>
+      </w:r>
+      <w:proofErr w:type="spellStart"/>
+      <w:r>
+        <w:rPr>
+          <w:lang w:val="en-US"/>
+        </w:rPr>
+        <w:t>stdcall</w:t>
+      </w:r>
+      <w:proofErr w:type="spellEnd"/>
+      <w:r>
+        <w:rPr>
+          <w:lang w:val="en-US"/>
+        </w:rPr>
+        <w:t xml:space="preserve"> is the standard calling convention for the Microsoft Win32 API and for Open </w:t>
+      </w:r>
+      <w:proofErr w:type="spellStart"/>
+      <w:r>
+        <w:rPr>
+          <w:lang w:val="en-US"/>
+        </w:rPr>
+        <w:t>Watcom</w:t>
+      </w:r>
+      <w:proofErr w:type="spellEnd"/>
+      <w:r>
+        <w:rPr>
+          <w:lang w:val="en-US"/>
+        </w:rPr>
+        <w:t xml:space="preserve"> C++.</w:t>
+      </w:r>
+    </w:p>
+    <w:p>
+      <w:pPr>
+        <w:pStyle w:val="1"/>
+        <w:numPr>
+          <w:ilvl w:val="0"/>
+          <w:numId w:val="0"/>
+        </w:numPr>
+        <w:ind w:left="432" w:hanging="432"/>
+        <w:rPr>
+          <w:lang w:val="en-US"/>
+        </w:rPr>
+      </w:pPr>
+      <w:r>
+        <w:rPr>
+          <w:lang w:val="en-US"/>
+        </w:rPr>
+        <w:lastRenderedPageBreak/>
+        <w:t>PROCEDURE [</w:t>
+      </w:r>
+      <w:proofErr w:type="spellStart"/>
+      <w:r>
+        <w:rPr>
+          <w:lang w:val="en-US"/>
+        </w:rPr>
+        <w:t>fastcall</w:t>
+      </w:r>
+      <w:proofErr w:type="spellEnd"/>
+      <w:r>
+        <w:rPr>
+          <w:lang w:val="en-US"/>
+        </w:rPr>
+        <w:t>]</w:t>
+      </w:r>
+    </w:p>
+    <w:p>
+      <w:pPr>
+        <w:numPr>
+          <w:ilvl w:val="0"/>
+          <w:numId w:val="5"/>
+        </w:numPr>
+        <w:tabs>
+          <w:tab w:val="clear" w:pos="720"/>
+          <w:tab w:val="num" w:pos="851"/>
+        </w:tabs>
+        <w:spacing w:before="120"/>
+        <w:ind w:left="851" w:hanging="284"/>
+        <w:jc w:val="both"/>
+        <w:outlineLvl w:val="0"/>
+        <w:rPr>
+          <w:lang w:val="en-US"/>
+        </w:rPr>
+      </w:pPr>
+      <w:r>
+        <w:rPr>
+          <w:lang w:val="en-US"/>
+        </w:rPr>
+        <w:t xml:space="preserve">This </w:t>
+      </w:r>
+      <w:r>
+        <w:rPr>
+          <w:lang w:val="en-US"/>
+        </w:rPr>
+        <w:t xml:space="preserve">calling </w:t>
+      </w:r>
+      <w:r>
+        <w:rPr>
+          <w:lang w:val="en-US"/>
+        </w:rPr>
+        <w:t>convention usually involves passing parameters in registers. Use this in the way your C compiler supports.</w:t>
+      </w:r>
+    </w:p>
+    <w:p>
+      <w:pPr>
+        <w:pStyle w:val="1"/>
+        <w:numPr>
+          <w:ilvl w:val="0"/>
+          <w:numId w:val="0"/>
+        </w:numPr>
+        <w:ind w:left="432" w:hanging="432"/>
+        <w:rPr>
+          <w:lang w:val="en-US"/>
+        </w:rPr>
+      </w:pPr>
+      <w:r>
+        <w:rPr>
+          <w:lang w:val="en-US"/>
+        </w:rPr>
+        <w:t>PROCEDURE [inline]</w:t>
+      </w:r>
+    </w:p>
+    <w:p>
+      <w:pPr>
+        <w:numPr>
+          <w:ilvl w:val="0"/>
+          <w:numId w:val="5"/>
+        </w:numPr>
+        <w:tabs>
+          <w:tab w:val="clear" w:pos="720"/>
+          <w:tab w:val="num" w:pos="851"/>
+        </w:tabs>
+        <w:spacing w:before="120"/>
+        <w:ind w:left="851" w:hanging="284"/>
+        <w:jc w:val="both"/>
+        <w:outlineLvl w:val="0"/>
+        <w:rPr>
+          <w:lang w:val="en-US"/>
+        </w:rPr>
+      </w:pPr>
+      <w:r>
+        <w:rPr>
+          <w:lang w:val="en-US"/>
+        </w:rPr>
+        <w:t>An inline function is usually a function whose definition is small, and its body can be substituted wherever the function call occurs. The function substitution</w:t>
+      </w:r>
+      <w:r>
+        <w:rPr>
+          <w:lang w:val="en-US"/>
+        </w:rPr>
+        <w:t xml:space="preserve"> </w:t>
+      </w:r>
+      <w:r>
+        <w:rPr>
+          <w:lang w:val="en-US"/>
+        </w:rPr>
+        <w:t xml:space="preserve">is not mandatory </w:t>
+      </w:r>
+      <w:r>
+        <w:rPr>
+          <w:lang w:val="en-US"/>
+        </w:rPr>
+        <w:t>and is fully determined by a compiler.</w:t>
+      </w:r>
+    </w:p>
+    <w:p>
+      <w:pPr>
+        <w:numPr>
+          <w:ilvl w:val="0"/>
+          <w:numId w:val="5"/>
+        </w:numPr>
+        <w:tabs>
+          <w:tab w:val="clear" w:pos="720"/>
+          <w:tab w:val="num" w:pos="851"/>
+        </w:tabs>
+        <w:spacing w:before="120"/>
+        <w:ind w:left="851" w:hanging="284"/>
+        <w:jc w:val="both"/>
+        <w:outlineLvl w:val="0"/>
+        <w:rPr>
+          <w:lang w:val="en-US"/>
+        </w:rPr>
+      </w:pPr>
+      <w:r>
+        <w:rPr>
+          <w:lang w:val="en-US"/>
+        </w:rPr>
+        <w:t>Use this in the way your C compiler supports.</w:t>
       </w:r>
     </w:p>
     <w:sectPr>

</xml_diff>